<commit_message>
added phone number input field
</commit_message>
<xml_diff>
--- a/Learnings.docx
+++ b/Learnings.docx
@@ -131,6 +131,7 @@
       <w:r>
         <w:rPr>
           <w:rFonts w:asciiTheme="minorHAnsi" w:hAnsiTheme="minorHAnsi" w:cstheme="minorHAnsi"/>
+          <w:noProof/>
           <w:color w:val="24292E"/>
           <w:sz w:val="24"/>
           <w:szCs w:val="24"/>
@@ -206,7 +207,6 @@
           <w:szCs w:val="24"/>
         </w:rPr>
       </w:pPr>
-      <w:bookmarkStart w:id="0" w:name="_GoBack"/>
       <w:r>
         <w:rPr>
           <w:rFonts w:asciiTheme="minorHAnsi" w:hAnsiTheme="minorHAnsi" w:cstheme="minorHAnsi"/>
@@ -285,10 +285,10 @@
           </mc:Fallback>
         </mc:AlternateContent>
       </w:r>
-      <w:bookmarkEnd w:id="0"/>
       <w:r>
         <w:rPr>
           <w:rFonts w:asciiTheme="minorHAnsi" w:hAnsiTheme="minorHAnsi" w:cstheme="minorHAnsi"/>
+          <w:noProof/>
           <w:color w:val="24292E"/>
           <w:sz w:val="24"/>
           <w:szCs w:val="24"/>
@@ -329,6 +329,87 @@
           </wp:inline>
         </w:drawing>
       </w:r>
+    </w:p>
+    <w:p>
+      <w:pPr>
+        <w:pStyle w:val="Heading1"/>
+        <w:shd w:val="clear" w:color="auto" w:fill="FFFFFF"/>
+        <w:spacing w:before="0" w:beforeAutospacing="0" w:after="0" w:afterAutospacing="0"/>
+        <w:rPr>
+          <w:rFonts w:asciiTheme="minorHAnsi" w:hAnsiTheme="minorHAnsi" w:cstheme="minorHAnsi"/>
+          <w:color w:val="24292E"/>
+          <w:sz w:val="24"/>
+          <w:szCs w:val="24"/>
+        </w:rPr>
+      </w:pPr>
+      <w:r>
+        <w:rPr>
+          <w:rFonts w:asciiTheme="minorHAnsi" w:hAnsiTheme="minorHAnsi" w:cstheme="minorHAnsi"/>
+          <w:color w:val="24292E"/>
+          <w:sz w:val="24"/>
+          <w:szCs w:val="24"/>
+        </w:rPr>
+        <w:lastRenderedPageBreak/>
+        <w:t>Collection Used</w:t>
+      </w:r>
+    </w:p>
+    <w:p>
+      <w:pPr>
+        <w:pStyle w:val="Heading1"/>
+        <w:shd w:val="clear" w:color="auto" w:fill="FFFFFF"/>
+        <w:spacing w:before="0" w:beforeAutospacing="0" w:after="0" w:afterAutospacing="0"/>
+        <w:rPr>
+          <w:rFonts w:asciiTheme="minorHAnsi" w:hAnsiTheme="minorHAnsi" w:cstheme="minorHAnsi"/>
+          <w:color w:val="24292E"/>
+          <w:sz w:val="24"/>
+          <w:szCs w:val="24"/>
+        </w:rPr>
+      </w:pPr>
+      <w:r>
+        <w:rPr>
+          <w:rFonts w:asciiTheme="minorHAnsi" w:hAnsiTheme="minorHAnsi" w:cstheme="minorHAnsi"/>
+          <w:color w:val="24292E"/>
+          <w:sz w:val="24"/>
+          <w:szCs w:val="24"/>
+        </w:rPr>
+        <w:drawing>
+          <wp:inline distT="0" distB="0" distL="0" distR="0" wp14:anchorId="21AAA32C" wp14:editId="55F82A80">
+            <wp:extent cx="5731510" cy="1143240"/>
+            <wp:effectExtent l="0" t="0" r="2540" b="0"/>
+            <wp:docPr id="5" name="Picture 5"/>
+            <wp:cNvGraphicFramePr>
+              <a:graphicFrameLocks xmlns:a="http://schemas.openxmlformats.org/drawingml/2006/main" noChangeAspect="1"/>
+            </wp:cNvGraphicFramePr>
+            <a:graphic xmlns:a="http://schemas.openxmlformats.org/drawingml/2006/main">
+              <a:graphicData uri="http://schemas.openxmlformats.org/drawingml/2006/picture">
+                <pic:pic xmlns:pic="http://schemas.openxmlformats.org/drawingml/2006/picture">
+                  <pic:nvPicPr>
+                    <pic:cNvPr id="0" name=""/>
+                    <pic:cNvPicPr/>
+                  </pic:nvPicPr>
+                  <pic:blipFill>
+                    <a:blip r:embed="rId9"/>
+                    <a:stretch>
+                      <a:fillRect/>
+                    </a:stretch>
+                  </pic:blipFill>
+                  <pic:spPr>
+                    <a:xfrm>
+                      <a:off x="0" y="0"/>
+                      <a:ext cx="5731510" cy="1143240"/>
+                    </a:xfrm>
+                    <a:prstGeom prst="rect">
+                      <a:avLst/>
+                    </a:prstGeom>
+                  </pic:spPr>
+                </pic:pic>
+              </a:graphicData>
+            </a:graphic>
+          </wp:inline>
+        </w:drawing>
+      </w:r>
+      <w:bookmarkStart w:id="0" w:name="_GoBack"/>
+      <w:bookmarkEnd w:id="0"/>
     </w:p>
     <w:sectPr>
       <w:pgSz w:w="11906" w:h="16838"/>

</xml_diff>

<commit_message>
Added new Contact Cards feature
</commit_message>
<xml_diff>
--- a/Learnings.docx
+++ b/Learnings.docx
@@ -368,6 +368,7 @@
       <w:r>
         <w:rPr>
           <w:rFonts w:asciiTheme="minorHAnsi" w:hAnsiTheme="minorHAnsi" w:cstheme="minorHAnsi"/>
+          <w:noProof/>
           <w:color w:val="24292E"/>
           <w:sz w:val="24"/>
           <w:szCs w:val="24"/>
@@ -408,7 +409,337 @@
           </wp:inline>
         </w:drawing>
       </w:r>
+    </w:p>
+    <w:p>
+      <w:pPr>
+        <w:pStyle w:val="Heading1"/>
+        <w:shd w:val="clear" w:color="auto" w:fill="FFFFFF"/>
+        <w:spacing w:before="0" w:beforeAutospacing="0" w:after="0" w:afterAutospacing="0"/>
+        <w:rPr>
+          <w:rFonts w:asciiTheme="minorHAnsi" w:hAnsiTheme="minorHAnsi" w:cstheme="minorHAnsi"/>
+          <w:color w:val="24292E"/>
+          <w:sz w:val="24"/>
+          <w:szCs w:val="24"/>
+        </w:rPr>
+      </w:pPr>
+    </w:p>
+    <w:p>
+      <w:pPr>
+        <w:pStyle w:val="Heading1"/>
+        <w:numPr>
+          <w:ilvl w:val="0"/>
+          <w:numId w:val="2"/>
+        </w:numPr>
+        <w:shd w:val="clear" w:color="auto" w:fill="FFFFFF"/>
+        <w:spacing w:before="0" w:beforeAutospacing="0" w:after="0" w:afterAutospacing="0"/>
+        <w:rPr>
+          <w:rFonts w:asciiTheme="minorHAnsi" w:hAnsiTheme="minorHAnsi" w:cstheme="minorHAnsi"/>
+          <w:color w:val="24292E"/>
+          <w:sz w:val="24"/>
+          <w:szCs w:val="24"/>
+        </w:rPr>
+      </w:pPr>
+      <w:r>
+        <w:rPr>
+          <w:rFonts w:asciiTheme="minorHAnsi" w:hAnsiTheme="minorHAnsi" w:cstheme="minorHAnsi"/>
+          <w:color w:val="24292E"/>
+          <w:sz w:val="24"/>
+          <w:szCs w:val="24"/>
+        </w:rPr>
+        <w:t>To place the contents horizontally, not vertically (using bootstrap)</w:t>
+      </w:r>
+    </w:p>
+    <w:p>
+      <w:pPr>
+        <w:pStyle w:val="Heading1"/>
+        <w:shd w:val="clear" w:color="auto" w:fill="FFFFFF"/>
+        <w:spacing w:before="0" w:beforeAutospacing="0" w:after="0" w:afterAutospacing="0"/>
+        <w:rPr>
+          <w:rFonts w:asciiTheme="minorHAnsi" w:hAnsiTheme="minorHAnsi" w:cstheme="minorHAnsi"/>
+          <w:color w:val="24292E"/>
+          <w:sz w:val="24"/>
+          <w:szCs w:val="24"/>
+        </w:rPr>
+      </w:pPr>
+      <w:r>
+        <w:rPr>
+          <w:rFonts w:asciiTheme="minorHAnsi" w:hAnsiTheme="minorHAnsi" w:cstheme="minorHAnsi"/>
+          <w:color w:val="24292E"/>
+          <w:sz w:val="24"/>
+          <w:szCs w:val="24"/>
+        </w:rPr>
+        <w:drawing>
+          <wp:inline distT="0" distB="0" distL="0" distR="0" wp14:anchorId="7581A596" wp14:editId="4E1330CF">
+            <wp:extent cx="5344084" cy="2329473"/>
+            <wp:effectExtent l="0" t="0" r="0" b="0"/>
+            <wp:docPr id="6" name="Picture 6"/>
+            <wp:cNvGraphicFramePr>
+              <a:graphicFrameLocks xmlns:a="http://schemas.openxmlformats.org/drawingml/2006/main" noChangeAspect="1"/>
+            </wp:cNvGraphicFramePr>
+            <a:graphic xmlns:a="http://schemas.openxmlformats.org/drawingml/2006/main">
+              <a:graphicData uri="http://schemas.openxmlformats.org/drawingml/2006/picture">
+                <pic:pic xmlns:pic="http://schemas.openxmlformats.org/drawingml/2006/picture">
+                  <pic:nvPicPr>
+                    <pic:cNvPr id="0" name=""/>
+                    <pic:cNvPicPr/>
+                  </pic:nvPicPr>
+                  <pic:blipFill>
+                    <a:blip r:embed="rId10"/>
+                    <a:stretch>
+                      <a:fillRect/>
+                    </a:stretch>
+                  </pic:blipFill>
+                  <pic:spPr>
+                    <a:xfrm>
+                      <a:off x="0" y="0"/>
+                      <a:ext cx="5350082" cy="2332088"/>
+                    </a:xfrm>
+                    <a:prstGeom prst="rect">
+                      <a:avLst/>
+                    </a:prstGeom>
+                  </pic:spPr>
+                </pic:pic>
+              </a:graphicData>
+            </a:graphic>
+          </wp:inline>
+        </w:drawing>
+      </w:r>
+    </w:p>
+    <w:p>
+      <w:pPr>
+        <w:pStyle w:val="Heading1"/>
+        <w:shd w:val="clear" w:color="auto" w:fill="FFFFFF"/>
+        <w:spacing w:before="0" w:beforeAutospacing="0" w:after="0" w:afterAutospacing="0"/>
+        <w:rPr>
+          <w:rFonts w:asciiTheme="minorHAnsi" w:hAnsiTheme="minorHAnsi" w:cstheme="minorHAnsi"/>
+          <w:color w:val="24292E"/>
+          <w:sz w:val="24"/>
+          <w:szCs w:val="24"/>
+        </w:rPr>
+      </w:pPr>
+      <w:r>
+        <w:rPr>
+          <w:rFonts w:asciiTheme="minorHAnsi" w:hAnsiTheme="minorHAnsi" w:cstheme="minorHAnsi"/>
+          <w:color w:val="24292E"/>
+          <w:sz w:val="24"/>
+          <w:szCs w:val="24"/>
+        </w:rPr>
+        <w:t>Sample code</w:t>
+      </w:r>
+    </w:p>
+    <w:p>
+      <w:pPr>
+        <w:pStyle w:val="Heading1"/>
+        <w:shd w:val="clear" w:color="auto" w:fill="FFFFFF"/>
+        <w:spacing w:before="0" w:beforeAutospacing="0" w:after="0" w:afterAutospacing="0"/>
+        <w:rPr>
+          <w:rFonts w:asciiTheme="minorHAnsi" w:hAnsiTheme="minorHAnsi" w:cstheme="minorHAnsi"/>
+          <w:color w:val="24292E"/>
+          <w:sz w:val="24"/>
+          <w:szCs w:val="24"/>
+        </w:rPr>
+      </w:pPr>
+      <w:r>
+        <w:rPr>
+          <w:rFonts w:asciiTheme="minorHAnsi" w:hAnsiTheme="minorHAnsi" w:cstheme="minorHAnsi"/>
+          <w:color w:val="24292E"/>
+          <w:sz w:val="24"/>
+          <w:szCs w:val="24"/>
+        </w:rPr>
+        <w:drawing>
+          <wp:inline distT="0" distB="0" distL="0" distR="0" wp14:anchorId="0C3FD85F" wp14:editId="5AA9B69E">
+            <wp:extent cx="5731510" cy="3443192"/>
+            <wp:effectExtent l="0" t="0" r="2540" b="5080"/>
+            <wp:docPr id="7" name="Picture 7"/>
+            <wp:cNvGraphicFramePr>
+              <a:graphicFrameLocks xmlns:a="http://schemas.openxmlformats.org/drawingml/2006/main" noChangeAspect="1"/>
+            </wp:cNvGraphicFramePr>
+            <a:graphic xmlns:a="http://schemas.openxmlformats.org/drawingml/2006/main">
+              <a:graphicData uri="http://schemas.openxmlformats.org/drawingml/2006/picture">
+                <pic:pic xmlns:pic="http://schemas.openxmlformats.org/drawingml/2006/picture">
+                  <pic:nvPicPr>
+                    <pic:cNvPr id="0" name=""/>
+                    <pic:cNvPicPr/>
+                  </pic:nvPicPr>
+                  <pic:blipFill>
+                    <a:blip r:embed="rId11"/>
+                    <a:stretch>
+                      <a:fillRect/>
+                    </a:stretch>
+                  </pic:blipFill>
+                  <pic:spPr>
+                    <a:xfrm>
+                      <a:off x="0" y="0"/>
+                      <a:ext cx="5731510" cy="3443192"/>
+                    </a:xfrm>
+                    <a:prstGeom prst="rect">
+                      <a:avLst/>
+                    </a:prstGeom>
+                  </pic:spPr>
+                </pic:pic>
+              </a:graphicData>
+            </a:graphic>
+          </wp:inline>
+        </w:drawing>
+      </w:r>
+    </w:p>
+    <w:p>
+      <w:pPr>
+        <w:pStyle w:val="Heading1"/>
+        <w:shd w:val="clear" w:color="auto" w:fill="FFFFFF"/>
+        <w:spacing w:before="0" w:beforeAutospacing="0" w:after="0" w:afterAutospacing="0"/>
+        <w:rPr>
+          <w:rFonts w:asciiTheme="minorHAnsi" w:hAnsiTheme="minorHAnsi" w:cstheme="minorHAnsi"/>
+          <w:color w:val="24292E"/>
+          <w:sz w:val="24"/>
+          <w:szCs w:val="24"/>
+        </w:rPr>
+      </w:pPr>
+    </w:p>
+    <w:p>
+      <w:pPr>
+        <w:pStyle w:val="Heading1"/>
+        <w:shd w:val="clear" w:color="auto" w:fill="FFFFFF"/>
+        <w:spacing w:before="0" w:beforeAutospacing="0" w:after="0" w:afterAutospacing="0"/>
+        <w:rPr>
+          <w:rFonts w:asciiTheme="minorHAnsi" w:hAnsiTheme="minorHAnsi" w:cstheme="minorHAnsi"/>
+          <w:color w:val="24292E"/>
+          <w:sz w:val="24"/>
+          <w:szCs w:val="24"/>
+        </w:rPr>
+      </w:pPr>
+    </w:p>
+    <w:p>
+      <w:pPr>
+        <w:pStyle w:val="Heading1"/>
+        <w:shd w:val="clear" w:color="auto" w:fill="FFFFFF"/>
+        <w:spacing w:before="0" w:beforeAutospacing="0" w:after="0" w:afterAutospacing="0"/>
+        <w:rPr>
+          <w:rFonts w:asciiTheme="minorHAnsi" w:hAnsiTheme="minorHAnsi" w:cstheme="minorHAnsi"/>
+          <w:color w:val="24292E"/>
+          <w:sz w:val="24"/>
+          <w:szCs w:val="24"/>
+        </w:rPr>
+      </w:pPr>
+    </w:p>
+    <w:p>
+      <w:pPr>
+        <w:pStyle w:val="Heading1"/>
+        <w:shd w:val="clear" w:color="auto" w:fill="FFFFFF"/>
+        <w:spacing w:before="0" w:beforeAutospacing="0" w:after="0" w:afterAutospacing="0"/>
+        <w:rPr>
+          <w:rFonts w:asciiTheme="minorHAnsi" w:hAnsiTheme="minorHAnsi" w:cstheme="minorHAnsi"/>
+          <w:color w:val="24292E"/>
+          <w:sz w:val="24"/>
+          <w:szCs w:val="24"/>
+        </w:rPr>
+      </w:pPr>
+    </w:p>
+    <w:p>
+      <w:pPr>
+        <w:pStyle w:val="Heading1"/>
+        <w:shd w:val="clear" w:color="auto" w:fill="FFFFFF"/>
+        <w:spacing w:before="0" w:beforeAutospacing="0" w:after="0" w:afterAutospacing="0"/>
+        <w:rPr>
+          <w:rFonts w:asciiTheme="minorHAnsi" w:hAnsiTheme="minorHAnsi" w:cstheme="minorHAnsi"/>
+          <w:color w:val="24292E"/>
+          <w:sz w:val="24"/>
+          <w:szCs w:val="24"/>
+        </w:rPr>
+      </w:pPr>
+    </w:p>
+    <w:p>
+      <w:pPr>
+        <w:pStyle w:val="Heading1"/>
+        <w:shd w:val="clear" w:color="auto" w:fill="FFFFFF"/>
+        <w:spacing w:before="0" w:beforeAutospacing="0" w:after="0" w:afterAutospacing="0"/>
+        <w:rPr>
+          <w:rFonts w:asciiTheme="minorHAnsi" w:hAnsiTheme="minorHAnsi" w:cstheme="minorHAnsi"/>
+          <w:color w:val="24292E"/>
+          <w:sz w:val="24"/>
+          <w:szCs w:val="24"/>
+        </w:rPr>
+      </w:pPr>
+    </w:p>
+    <w:p>
+      <w:pPr>
+        <w:pStyle w:val="Heading1"/>
+        <w:shd w:val="clear" w:color="auto" w:fill="FFFFFF"/>
+        <w:spacing w:before="0" w:beforeAutospacing="0" w:after="0" w:afterAutospacing="0"/>
+        <w:rPr>
+          <w:rFonts w:asciiTheme="minorHAnsi" w:hAnsiTheme="minorHAnsi" w:cstheme="minorHAnsi"/>
+          <w:color w:val="24292E"/>
+          <w:sz w:val="24"/>
+          <w:szCs w:val="24"/>
+        </w:rPr>
+      </w:pPr>
+      <w:r>
+        <w:rPr>
+          <w:rFonts w:asciiTheme="minorHAnsi" w:hAnsiTheme="minorHAnsi" w:cstheme="minorHAnsi"/>
+          <w:color w:val="24292E"/>
+          <w:sz w:val="24"/>
+          <w:szCs w:val="24"/>
+        </w:rPr>
+        <w:lastRenderedPageBreak/>
+        <w:t>Sample Output</w:t>
+      </w:r>
+    </w:p>
+    <w:p>
+      <w:pPr>
+        <w:pStyle w:val="Heading1"/>
+        <w:shd w:val="clear" w:color="auto" w:fill="FFFFFF"/>
+        <w:spacing w:before="0" w:beforeAutospacing="0" w:after="0" w:afterAutospacing="0"/>
+        <w:rPr>
+          <w:rFonts w:asciiTheme="minorHAnsi" w:hAnsiTheme="minorHAnsi" w:cstheme="minorHAnsi"/>
+          <w:color w:val="24292E"/>
+          <w:sz w:val="24"/>
+          <w:szCs w:val="24"/>
+        </w:rPr>
+      </w:pPr>
       <w:bookmarkStart w:id="0" w:name="_GoBack"/>
+      <w:r>
+        <w:rPr>
+          <w:rFonts w:asciiTheme="minorHAnsi" w:hAnsiTheme="minorHAnsi" w:cstheme="minorHAnsi"/>
+          <w:color w:val="24292E"/>
+          <w:sz w:val="24"/>
+          <w:szCs w:val="24"/>
+        </w:rPr>
+        <w:drawing>
+          <wp:inline distT="0" distB="0" distL="0" distR="0" wp14:anchorId="50B39DD4" wp14:editId="24DB539C">
+            <wp:extent cx="4775200" cy="2854917"/>
+            <wp:effectExtent l="0" t="0" r="6350" b="3175"/>
+            <wp:docPr id="8" name="Picture 8"/>
+            <wp:cNvGraphicFramePr>
+              <a:graphicFrameLocks xmlns:a="http://schemas.openxmlformats.org/drawingml/2006/main" noChangeAspect="1"/>
+            </wp:cNvGraphicFramePr>
+            <a:graphic xmlns:a="http://schemas.openxmlformats.org/drawingml/2006/main">
+              <a:graphicData uri="http://schemas.openxmlformats.org/drawingml/2006/picture">
+                <pic:pic xmlns:pic="http://schemas.openxmlformats.org/drawingml/2006/picture">
+                  <pic:nvPicPr>
+                    <pic:cNvPr id="0" name=""/>
+                    <pic:cNvPicPr/>
+                  </pic:nvPicPr>
+                  <pic:blipFill>
+                    <a:blip r:embed="rId12"/>
+                    <a:stretch>
+                      <a:fillRect/>
+                    </a:stretch>
+                  </pic:blipFill>
+                  <pic:spPr>
+                    <a:xfrm>
+                      <a:off x="0" y="0"/>
+                      <a:ext cx="4773085" cy="2853652"/>
+                    </a:xfrm>
+                    <a:prstGeom prst="rect">
+                      <a:avLst/>
+                    </a:prstGeom>
+                  </pic:spPr>
+                </pic:pic>
+              </a:graphicData>
+            </a:graphic>
+          </wp:inline>
+        </w:drawing>
+      </w:r>
       <w:bookmarkEnd w:id="0"/>
     </w:p>
     <w:sectPr>

</xml_diff>